<commit_message>
fini les grilles aléatoires
</commit_message>
<xml_diff>
--- a/DossierDeProjet/Annexe 3 Canevas Dossier de projet.docx
+++ b/DossierDeProjet/Annexe 3 Canevas Dossier de projet.docx
@@ -1,6 +1,6 @@
 
 <file path=word/document.xml><?xml version="1.0" encoding="utf-8"?>
-<w:document xmlns:wpc="http://schemas.microsoft.com/office/word/2010/wordprocessingCanvas" xmlns:cx="http://schemas.microsoft.com/office/drawing/2014/chartex" xmlns:cx1="http://schemas.microsoft.com/office/drawing/2015/9/8/chartex" xmlns:cx2="http://schemas.microsoft.com/office/drawing/2015/10/21/chartex" xmlns:cx3="http://schemas.microsoft.com/office/drawing/2016/5/9/chartex" xmlns:cx4="http://schemas.microsoft.com/office/drawing/2016/5/10/chartex" xmlns:cx5="http://schemas.microsoft.com/office/drawing/2016/5/11/chartex" xmlns:cx6="http://schemas.microsoft.com/office/drawing/2016/5/12/chartex" xmlns:cx7="http://schemas.microsoft.com/office/drawing/2016/5/13/chartex" xmlns:cx8="http://schemas.microsoft.com/office/drawing/2016/5/14/chartex" xmlns:mc="http://schemas.openxmlformats.org/markup-compatibility/2006" xmlns:aink="http://schemas.microsoft.com/office/drawing/2016/ink" xmlns:am3d="http://schemas.microsoft.com/office/drawing/2017/model3d" xmlns:o="urn:schemas-microsoft-com:office:office" xmlns:r="http://schemas.openxmlformats.org/officeDocument/2006/relationships" xmlns:m="http://schemas.openxmlformats.org/officeDocument/2006/math" xmlns:v="urn:schemas-microsoft-com:vml" xmlns:wp14="http://schemas.microsoft.com/office/word/2010/wordprocessingDrawing" xmlns:wp="http://schemas.openxmlformats.org/drawingml/2006/wordprocessingDrawing" xmlns:w10="urn:schemas-microsoft-com:office:word" xmlns:w="http://schemas.openxmlformats.org/wordprocessingml/2006/main" xmlns:w14="http://schemas.microsoft.com/office/word/2010/wordml" xmlns:w15="http://schemas.microsoft.com/office/word/2012/wordml" xmlns:w16cid="http://schemas.microsoft.com/office/word/2016/wordml/cid" xmlns:w16se="http://schemas.microsoft.com/office/word/2015/wordml/symex" xmlns:wpg="http://schemas.microsoft.com/office/word/2010/wordprocessingGroup" xmlns:wpi="http://schemas.microsoft.com/office/word/2010/wordprocessingInk" xmlns:wne="http://schemas.microsoft.com/office/word/2006/wordml" xmlns:wps="http://schemas.microsoft.com/office/word/2010/wordprocessingShape" mc:Ignorable="w14 w15 w16se w16cid wp14">
+<w:document xmlns:wpc="http://schemas.microsoft.com/office/word/2010/wordprocessingCanvas" xmlns:cx="http://schemas.microsoft.com/office/drawing/2014/chartex" xmlns:cx1="http://schemas.microsoft.com/office/drawing/2015/9/8/chartex" xmlns:mc="http://schemas.openxmlformats.org/markup-compatibility/2006" xmlns:o="urn:schemas-microsoft-com:office:office" xmlns:r="http://schemas.openxmlformats.org/officeDocument/2006/relationships" xmlns:m="http://schemas.openxmlformats.org/officeDocument/2006/math" xmlns:v="urn:schemas-microsoft-com:vml" xmlns:wp14="http://schemas.microsoft.com/office/word/2010/wordprocessingDrawing" xmlns:wp="http://schemas.openxmlformats.org/drawingml/2006/wordprocessingDrawing" xmlns:w10="urn:schemas-microsoft-com:office:word" xmlns:w="http://schemas.openxmlformats.org/wordprocessingml/2006/main" xmlns:w14="http://schemas.microsoft.com/office/word/2010/wordml" xmlns:w15="http://schemas.microsoft.com/office/word/2012/wordml" xmlns:w16se="http://schemas.microsoft.com/office/word/2015/wordml/symex" xmlns:wpg="http://schemas.microsoft.com/office/word/2010/wordprocessingGroup" xmlns:wpi="http://schemas.microsoft.com/office/word/2010/wordprocessingInk" xmlns:wne="http://schemas.microsoft.com/office/word/2006/wordml" xmlns:wps="http://schemas.microsoft.com/office/word/2010/wordprocessingShape" mc:Ignorable="w14 w15 w16se wp14">
   <w:body>
     <w:p>
       <w:pPr>
@@ -80,14 +80,14 @@
                 <w:rFonts w:ascii="Impact" w:hAnsi="Impact"/>
                 <w:sz w:val="96"/>
               </w:rPr>
-              <w:t>Projet X</w:t>
+              <w:t xml:space="preserve">Projet </w:t>
             </w:r>
             <w:r>
               <w:rPr>
                 <w:rFonts w:ascii="Impact" w:hAnsi="Impact"/>
                 <w:sz w:val="96"/>
               </w:rPr>
-              <w:t>YZ</w:t>
+              <w:t>Bataille Navale</w:t>
             </w:r>
           </w:p>
         </w:tc>
@@ -2179,27 +2179,16 @@
           <w:sz w:val="20"/>
           <w:u w:val="single"/>
         </w:rPr>
-        <w:t xml:space="preserve">NOTE L’INTENTION DES UTILISATEURS DE CE </w:t>
-      </w:r>
-      <w:proofErr w:type="gramStart"/>
+        <w:t>NOTE L’INTENTION DES UTILISATEURS DE CE CANEVAS</w:t>
+      </w:r>
       <w:r>
         <w:rPr>
           <w:bCs/>
           <w:i/>
           <w:sz w:val="20"/>
-          <w:u w:val="single"/>
-        </w:rPr>
-        <w:t>CANEVAS</w:t>
-      </w:r>
-      <w:r>
-        <w:rPr>
-          <w:bCs/>
-          <w:i/>
-          <w:sz w:val="20"/>
         </w:rPr>
         <w:t>:</w:t>
       </w:r>
-      <w:proofErr w:type="gramEnd"/>
       <w:r>
         <w:rPr>
           <w:bCs/>
@@ -2224,37 +2213,37 @@
           <w:i/>
           <w:sz w:val="20"/>
         </w:rPr>
-        <w:t xml:space="preserve">De plus, en fonction du type de </w:t>
-      </w:r>
-      <w:proofErr w:type="gramStart"/>
+        <w:t>De plus,</w:t>
+      </w:r>
       <w:r>
         <w:rPr>
           <w:bCs/>
           <w:i/>
           <w:sz w:val="20"/>
         </w:rPr>
-        <w:t>projet,  il</w:t>
-      </w:r>
-      <w:proofErr w:type="gramEnd"/>
+        <w:t xml:space="preserve"> en fonction du type de projet,</w:t>
+      </w:r>
       <w:r>
         <w:rPr>
           <w:bCs/>
           <w:i/>
           <w:sz w:val="20"/>
         </w:rPr>
-        <w:t xml:space="preserve"> est tout à fait possible que certains chapitres ou paragraphes n’aient aucun sens. Dans ce cas il est recommandé de les retirer du document pour éviter de l’alourdir inutilement.  </w:t>
+        <w:t xml:space="preserve"> il est tout à fait possible que certains chapitres ou paragraphes n’aient aucun sens. Dans ce cas il est recommandé de les retirer du document pour éviter de l’alourdir inutilement.  </w:t>
       </w:r>
     </w:p>
     <w:p>
       <w:r>
         <w:br w:type="page"/>
       </w:r>
+      <w:bookmarkStart w:id="0" w:name="_GoBack"/>
+      <w:bookmarkEnd w:id="0"/>
     </w:p>
     <w:p>
       <w:pPr>
         <w:pStyle w:val="Titre1"/>
       </w:pPr>
-      <w:bookmarkStart w:id="0" w:name="_Toc499021832"/>
+      <w:bookmarkStart w:id="1" w:name="_Toc499021832"/>
       <w:r>
         <w:lastRenderedPageBreak/>
         <w:t>Analyse prél</w:t>
@@ -2265,7 +2254,7 @@
       <w:r>
         <w:t>minaire</w:t>
       </w:r>
-      <w:bookmarkEnd w:id="0"/>
+      <w:bookmarkEnd w:id="1"/>
     </w:p>
     <w:p>
       <w:pPr>
@@ -2275,7 +2264,7 @@
           <w:iCs/>
         </w:rPr>
       </w:pPr>
-      <w:bookmarkStart w:id="1" w:name="_Toc499021833"/>
+      <w:bookmarkStart w:id="2" w:name="_Toc499021833"/>
       <w:r>
         <w:rPr>
           <w:i w:val="0"/>
@@ -2283,7 +2272,7 @@
         </w:rPr>
         <w:t>Introduction</w:t>
       </w:r>
-      <w:bookmarkEnd w:id="1"/>
+      <w:bookmarkEnd w:id="2"/>
       <w:r>
         <w:rPr>
           <w:i w:val="0"/>
@@ -2453,7 +2442,7 @@
           <w:iCs/>
         </w:rPr>
       </w:pPr>
-      <w:bookmarkStart w:id="2" w:name="_Toc499021834"/>
+      <w:bookmarkStart w:id="3" w:name="_Toc499021834"/>
       <w:r>
         <w:rPr>
           <w:i w:val="0"/>
@@ -2461,7 +2450,7 @@
         </w:rPr>
         <w:t>Objectifs</w:t>
       </w:r>
-      <w:bookmarkEnd w:id="2"/>
+      <w:bookmarkEnd w:id="3"/>
     </w:p>
     <w:p>
       <w:pPr>
@@ -2572,7 +2561,7 @@
         </w:rPr>
         <w:br w:type="page"/>
       </w:r>
-      <w:bookmarkStart w:id="3" w:name="_Toc499021835"/>
+      <w:bookmarkStart w:id="4" w:name="_Toc499021835"/>
       <w:r>
         <w:rPr>
           <w:i w:val="0"/>
@@ -2588,7 +2577,7 @@
         </w:rPr>
         <w:t xml:space="preserve"> initiale</w:t>
       </w:r>
-      <w:bookmarkEnd w:id="3"/>
+      <w:bookmarkEnd w:id="4"/>
     </w:p>
     <w:p>
       <w:pPr>
@@ -2713,14 +2702,14 @@
       <w:pPr>
         <w:pStyle w:val="Titre1"/>
       </w:pPr>
-      <w:bookmarkStart w:id="4" w:name="_Toc499021836"/>
+      <w:bookmarkStart w:id="5" w:name="_Toc499021836"/>
       <w:r>
         <w:t>Analyse</w:t>
       </w:r>
       <w:r>
         <w:t xml:space="preserve"> / Conception</w:t>
       </w:r>
-      <w:bookmarkEnd w:id="4"/>
+      <w:bookmarkEnd w:id="5"/>
     </w:p>
     <w:p>
       <w:pPr>
@@ -2730,7 +2719,7 @@
           <w:iCs/>
         </w:rPr>
       </w:pPr>
-      <w:bookmarkStart w:id="5" w:name="_Toc499021837"/>
+      <w:bookmarkStart w:id="6" w:name="_Toc499021837"/>
       <w:r>
         <w:rPr>
           <w:i w:val="0"/>
@@ -2738,7 +2727,7 @@
         </w:rPr>
         <w:t>Concept</w:t>
       </w:r>
-      <w:bookmarkEnd w:id="5"/>
+      <w:bookmarkEnd w:id="6"/>
     </w:p>
     <w:p>
       <w:pPr>
@@ -2959,8 +2948,6 @@
         </w:rPr>
         <w:t>B</w:t>
       </w:r>
-      <w:bookmarkStart w:id="6" w:name="_GoBack"/>
-      <w:bookmarkEnd w:id="6"/>
       <w:r>
         <w:rPr>
           <w:rFonts w:ascii="Arial" w:hAnsi="Arial"/>
@@ -3555,25 +3542,7 @@
           <w:i/>
           <w:sz w:val="24"/>
         </w:rPr>
-        <w:t xml:space="preserve">Décrire aussi quelles solutions </w:t>
-      </w:r>
-      <w:proofErr w:type="gramStart"/>
-      <w:r>
-        <w:rPr>
-          <w:rFonts w:ascii="Arial" w:hAnsi="Arial" w:cs="Arial"/>
-          <w:i/>
-          <w:sz w:val="24"/>
-        </w:rPr>
-        <w:t>ont</w:t>
-      </w:r>
-      <w:proofErr w:type="gramEnd"/>
-      <w:r>
-        <w:rPr>
-          <w:rFonts w:ascii="Arial" w:hAnsi="Arial" w:cs="Arial"/>
-          <w:i/>
-          <w:sz w:val="24"/>
-        </w:rPr>
-        <w:t xml:space="preserve"> été appliquées pour réduire les risques (priorités, formation, actions, …)</w:t>
+        <w:t>Décrire aussi quelles solutions ont été appliquées pour réduire les risques (priorités, formation, actions, …)</w:t>
       </w:r>
       <w:r>
         <w:rPr>
@@ -5630,8 +5599,8 @@
         </w:rPr>
       </w:pPr>
       <w:bookmarkStart w:id="49" w:name="_Toc71703270"/>
-      <w:bookmarkStart w:id="50" w:name="_Toc25553334"/>
-      <w:bookmarkStart w:id="51" w:name="_Toc499021854"/>
+      <w:bookmarkStart w:id="50" w:name="_Toc499021854"/>
+      <w:bookmarkStart w:id="51" w:name="_Toc25553334"/>
       <w:r>
         <w:rPr>
           <w:i w:val="0"/>
@@ -5647,15 +5616,15 @@
         <w:t>rchives du projet</w:t>
       </w:r>
       <w:bookmarkEnd w:id="49"/>
+      <w:bookmarkEnd w:id="50"/>
+      <w:r>
+        <w:rPr>
+          <w:i w:val="0"/>
+          <w:iCs/>
+        </w:rPr>
+        <w:t xml:space="preserve"> </w:t>
+      </w:r>
       <w:bookmarkEnd w:id="51"/>
-      <w:r>
-        <w:rPr>
-          <w:i w:val="0"/>
-          <w:iCs/>
-        </w:rPr>
-        <w:t xml:space="preserve"> </w:t>
-      </w:r>
-      <w:bookmarkEnd w:id="50"/>
     </w:p>
     <w:p/>
     <w:p>
@@ -5699,7 +5668,7 @@
 </file>
 
 <file path=word/endnotes.xml><?xml version="1.0" encoding="utf-8"?>
-<w:endnotes xmlns:wpc="http://schemas.microsoft.com/office/word/2010/wordprocessingCanvas" xmlns:cx="http://schemas.microsoft.com/office/drawing/2014/chartex" xmlns:cx1="http://schemas.microsoft.com/office/drawing/2015/9/8/chartex" xmlns:cx2="http://schemas.microsoft.com/office/drawing/2015/10/21/chartex" xmlns:cx3="http://schemas.microsoft.com/office/drawing/2016/5/9/chartex" xmlns:cx4="http://schemas.microsoft.com/office/drawing/2016/5/10/chartex" xmlns:cx5="http://schemas.microsoft.com/office/drawing/2016/5/11/chartex" xmlns:cx6="http://schemas.microsoft.com/office/drawing/2016/5/12/chartex" xmlns:cx7="http://schemas.microsoft.com/office/drawing/2016/5/13/chartex" xmlns:cx8="http://schemas.microsoft.com/office/drawing/2016/5/14/chartex" xmlns:mc="http://schemas.openxmlformats.org/markup-compatibility/2006" xmlns:aink="http://schemas.microsoft.com/office/drawing/2016/ink" xmlns:am3d="http://schemas.microsoft.com/office/drawing/2017/model3d" xmlns:o="urn:schemas-microsoft-com:office:office" xmlns:r="http://schemas.openxmlformats.org/officeDocument/2006/relationships" xmlns:m="http://schemas.openxmlformats.org/officeDocument/2006/math" xmlns:v="urn:schemas-microsoft-com:vml" xmlns:wp14="http://schemas.microsoft.com/office/word/2010/wordprocessingDrawing" xmlns:wp="http://schemas.openxmlformats.org/drawingml/2006/wordprocessingDrawing" xmlns:w10="urn:schemas-microsoft-com:office:word" xmlns:w="http://schemas.openxmlformats.org/wordprocessingml/2006/main" xmlns:w14="http://schemas.microsoft.com/office/word/2010/wordml" xmlns:w15="http://schemas.microsoft.com/office/word/2012/wordml" xmlns:w16cid="http://schemas.microsoft.com/office/word/2016/wordml/cid" xmlns:w16se="http://schemas.microsoft.com/office/word/2015/wordml/symex" xmlns:wpg="http://schemas.microsoft.com/office/word/2010/wordprocessingGroup" xmlns:wpi="http://schemas.microsoft.com/office/word/2010/wordprocessingInk" xmlns:wne="http://schemas.microsoft.com/office/word/2006/wordml" xmlns:wps="http://schemas.microsoft.com/office/word/2010/wordprocessingShape" mc:Ignorable="w14 w15 w16se w16cid wp14">
+<w:endnotes xmlns:wpc="http://schemas.microsoft.com/office/word/2010/wordprocessingCanvas" xmlns:cx="http://schemas.microsoft.com/office/drawing/2014/chartex" xmlns:cx1="http://schemas.microsoft.com/office/drawing/2015/9/8/chartex" xmlns:mc="http://schemas.openxmlformats.org/markup-compatibility/2006" xmlns:o="urn:schemas-microsoft-com:office:office" xmlns:r="http://schemas.openxmlformats.org/officeDocument/2006/relationships" xmlns:m="http://schemas.openxmlformats.org/officeDocument/2006/math" xmlns:v="urn:schemas-microsoft-com:vml" xmlns:wp14="http://schemas.microsoft.com/office/word/2010/wordprocessingDrawing" xmlns:wp="http://schemas.openxmlformats.org/drawingml/2006/wordprocessingDrawing" xmlns:w10="urn:schemas-microsoft-com:office:word" xmlns:w="http://schemas.openxmlformats.org/wordprocessingml/2006/main" xmlns:w14="http://schemas.microsoft.com/office/word/2010/wordml" xmlns:w15="http://schemas.microsoft.com/office/word/2012/wordml" xmlns:w16se="http://schemas.microsoft.com/office/word/2015/wordml/symex" xmlns:wpg="http://schemas.microsoft.com/office/word/2010/wordprocessingGroup" xmlns:wpi="http://schemas.microsoft.com/office/word/2010/wordprocessingInk" xmlns:wne="http://schemas.microsoft.com/office/word/2006/wordml" xmlns:wps="http://schemas.microsoft.com/office/word/2010/wordprocessingShape" mc:Ignorable="w14 w15 w16se wp14">
   <w:endnote w:type="separator" w:id="-1">
     <w:p>
       <w:r>
@@ -5718,7 +5687,7 @@
 </file>
 
 <file path=word/footer1.xml><?xml version="1.0" encoding="utf-8"?>
-<w:ftr xmlns:wpc="http://schemas.microsoft.com/office/word/2010/wordprocessingCanvas" xmlns:cx="http://schemas.microsoft.com/office/drawing/2014/chartex" xmlns:cx1="http://schemas.microsoft.com/office/drawing/2015/9/8/chartex" xmlns:cx2="http://schemas.microsoft.com/office/drawing/2015/10/21/chartex" xmlns:cx3="http://schemas.microsoft.com/office/drawing/2016/5/9/chartex" xmlns:cx4="http://schemas.microsoft.com/office/drawing/2016/5/10/chartex" xmlns:cx5="http://schemas.microsoft.com/office/drawing/2016/5/11/chartex" xmlns:cx6="http://schemas.microsoft.com/office/drawing/2016/5/12/chartex" xmlns:cx7="http://schemas.microsoft.com/office/drawing/2016/5/13/chartex" xmlns:cx8="http://schemas.microsoft.com/office/drawing/2016/5/14/chartex" xmlns:mc="http://schemas.openxmlformats.org/markup-compatibility/2006" xmlns:aink="http://schemas.microsoft.com/office/drawing/2016/ink" xmlns:am3d="http://schemas.microsoft.com/office/drawing/2017/model3d" xmlns:o="urn:schemas-microsoft-com:office:office" xmlns:r="http://schemas.openxmlformats.org/officeDocument/2006/relationships" xmlns:m="http://schemas.openxmlformats.org/officeDocument/2006/math" xmlns:v="urn:schemas-microsoft-com:vml" xmlns:wp14="http://schemas.microsoft.com/office/word/2010/wordprocessingDrawing" xmlns:wp="http://schemas.openxmlformats.org/drawingml/2006/wordprocessingDrawing" xmlns:w10="urn:schemas-microsoft-com:office:word" xmlns:w="http://schemas.openxmlformats.org/wordprocessingml/2006/main" xmlns:w14="http://schemas.microsoft.com/office/word/2010/wordml" xmlns:w15="http://schemas.microsoft.com/office/word/2012/wordml" xmlns:w16cid="http://schemas.microsoft.com/office/word/2016/wordml/cid" xmlns:w16se="http://schemas.microsoft.com/office/word/2015/wordml/symex" xmlns:wpg="http://schemas.microsoft.com/office/word/2010/wordprocessingGroup" xmlns:wpi="http://schemas.microsoft.com/office/word/2010/wordprocessingInk" xmlns:wne="http://schemas.microsoft.com/office/word/2006/wordml" xmlns:wps="http://schemas.microsoft.com/office/word/2010/wordprocessingShape" mc:Ignorable="w14 w15 w16se w16cid wp14">
+<w:ftr xmlns:wpc="http://schemas.microsoft.com/office/word/2010/wordprocessingCanvas" xmlns:cx="http://schemas.microsoft.com/office/drawing/2014/chartex" xmlns:cx1="http://schemas.microsoft.com/office/drawing/2015/9/8/chartex" xmlns:mc="http://schemas.openxmlformats.org/markup-compatibility/2006" xmlns:o="urn:schemas-microsoft-com:office:office" xmlns:r="http://schemas.openxmlformats.org/officeDocument/2006/relationships" xmlns:m="http://schemas.openxmlformats.org/officeDocument/2006/math" xmlns:v="urn:schemas-microsoft-com:vml" xmlns:wp14="http://schemas.microsoft.com/office/word/2010/wordprocessingDrawing" xmlns:wp="http://schemas.openxmlformats.org/drawingml/2006/wordprocessingDrawing" xmlns:w10="urn:schemas-microsoft-com:office:word" xmlns:w="http://schemas.openxmlformats.org/wordprocessingml/2006/main" xmlns:w14="http://schemas.microsoft.com/office/word/2010/wordml" xmlns:w15="http://schemas.microsoft.com/office/word/2012/wordml" xmlns:w16se="http://schemas.microsoft.com/office/word/2015/wordml/symex" xmlns:wpg="http://schemas.microsoft.com/office/word/2010/wordprocessingGroup" xmlns:wpi="http://schemas.microsoft.com/office/word/2010/wordprocessingInk" xmlns:wne="http://schemas.microsoft.com/office/word/2006/wordml" xmlns:wps="http://schemas.microsoft.com/office/word/2010/wordprocessingShape" mc:Ignorable="w14 w15 w16se wp14">
   <w:p>
     <w:pPr>
       <w:pStyle w:val="Pieddepage"/>
@@ -5730,21 +5699,12 @@
         <w:szCs w:val="16"/>
       </w:rPr>
     </w:pPr>
-    <w:proofErr w:type="gramStart"/>
     <w:r>
       <w:rPr>
         <w:sz w:val="16"/>
         <w:szCs w:val="16"/>
       </w:rPr>
-      <w:t>i</w:t>
-    </w:r>
-    <w:proofErr w:type="gramEnd"/>
-    <w:r>
-      <w:rPr>
-        <w:sz w:val="16"/>
-        <w:szCs w:val="16"/>
-      </w:rPr>
-      <w:t>-CQ VD Octobre 2010</w:t>
+      <w:t>i-CQ VD Octobre 2010</w:t>
     </w:r>
     <w:r>
       <w:rPr>
@@ -5784,7 +5744,7 @@
         <w:sz w:val="16"/>
         <w:szCs w:val="16"/>
       </w:rPr>
-      <w:t>7</w:t>
+      <w:t>3</w:t>
     </w:r>
     <w:r>
       <w:rPr>
@@ -5837,7 +5797,7 @@
 </file>
 
 <file path=word/footnotes.xml><?xml version="1.0" encoding="utf-8"?>
-<w:footnotes xmlns:wpc="http://schemas.microsoft.com/office/word/2010/wordprocessingCanvas" xmlns:cx="http://schemas.microsoft.com/office/drawing/2014/chartex" xmlns:cx1="http://schemas.microsoft.com/office/drawing/2015/9/8/chartex" xmlns:cx2="http://schemas.microsoft.com/office/drawing/2015/10/21/chartex" xmlns:cx3="http://schemas.microsoft.com/office/drawing/2016/5/9/chartex" xmlns:cx4="http://schemas.microsoft.com/office/drawing/2016/5/10/chartex" xmlns:cx5="http://schemas.microsoft.com/office/drawing/2016/5/11/chartex" xmlns:cx6="http://schemas.microsoft.com/office/drawing/2016/5/12/chartex" xmlns:cx7="http://schemas.microsoft.com/office/drawing/2016/5/13/chartex" xmlns:cx8="http://schemas.microsoft.com/office/drawing/2016/5/14/chartex" xmlns:mc="http://schemas.openxmlformats.org/markup-compatibility/2006" xmlns:aink="http://schemas.microsoft.com/office/drawing/2016/ink" xmlns:am3d="http://schemas.microsoft.com/office/drawing/2017/model3d" xmlns:o="urn:schemas-microsoft-com:office:office" xmlns:r="http://schemas.openxmlformats.org/officeDocument/2006/relationships" xmlns:m="http://schemas.openxmlformats.org/officeDocument/2006/math" xmlns:v="urn:schemas-microsoft-com:vml" xmlns:wp14="http://schemas.microsoft.com/office/word/2010/wordprocessingDrawing" xmlns:wp="http://schemas.openxmlformats.org/drawingml/2006/wordprocessingDrawing" xmlns:w10="urn:schemas-microsoft-com:office:word" xmlns:w="http://schemas.openxmlformats.org/wordprocessingml/2006/main" xmlns:w14="http://schemas.microsoft.com/office/word/2010/wordml" xmlns:w15="http://schemas.microsoft.com/office/word/2012/wordml" xmlns:w16cid="http://schemas.microsoft.com/office/word/2016/wordml/cid" xmlns:w16se="http://schemas.microsoft.com/office/word/2015/wordml/symex" xmlns:wpg="http://schemas.microsoft.com/office/word/2010/wordprocessingGroup" xmlns:wpi="http://schemas.microsoft.com/office/word/2010/wordprocessingInk" xmlns:wne="http://schemas.microsoft.com/office/word/2006/wordml" xmlns:wps="http://schemas.microsoft.com/office/word/2010/wordprocessingShape" mc:Ignorable="w14 w15 w16se w16cid wp14">
+<w:footnotes xmlns:wpc="http://schemas.microsoft.com/office/word/2010/wordprocessingCanvas" xmlns:cx="http://schemas.microsoft.com/office/drawing/2014/chartex" xmlns:cx1="http://schemas.microsoft.com/office/drawing/2015/9/8/chartex" xmlns:mc="http://schemas.openxmlformats.org/markup-compatibility/2006" xmlns:o="urn:schemas-microsoft-com:office:office" xmlns:r="http://schemas.openxmlformats.org/officeDocument/2006/relationships" xmlns:m="http://schemas.openxmlformats.org/officeDocument/2006/math" xmlns:v="urn:schemas-microsoft-com:vml" xmlns:wp14="http://schemas.microsoft.com/office/word/2010/wordprocessingDrawing" xmlns:wp="http://schemas.openxmlformats.org/drawingml/2006/wordprocessingDrawing" xmlns:w10="urn:schemas-microsoft-com:office:word" xmlns:w="http://schemas.openxmlformats.org/wordprocessingml/2006/main" xmlns:w14="http://schemas.microsoft.com/office/word/2010/wordml" xmlns:w15="http://schemas.microsoft.com/office/word/2012/wordml" xmlns:w16se="http://schemas.microsoft.com/office/word/2015/wordml/symex" xmlns:wpg="http://schemas.microsoft.com/office/word/2010/wordprocessingGroup" xmlns:wpi="http://schemas.microsoft.com/office/word/2010/wordprocessingInk" xmlns:wne="http://schemas.microsoft.com/office/word/2006/wordml" xmlns:wps="http://schemas.microsoft.com/office/word/2010/wordprocessingShape" mc:Ignorable="w14 w15 w16se wp14">
   <w:footnote w:type="separator" w:id="-1">
     <w:p>
       <w:r>
@@ -5856,7 +5816,7 @@
 </file>
 
 <file path=word/header1.xml><?xml version="1.0" encoding="utf-8"?>
-<w:hdr xmlns:wpc="http://schemas.microsoft.com/office/word/2010/wordprocessingCanvas" xmlns:cx="http://schemas.microsoft.com/office/drawing/2014/chartex" xmlns:cx1="http://schemas.microsoft.com/office/drawing/2015/9/8/chartex" xmlns:cx2="http://schemas.microsoft.com/office/drawing/2015/10/21/chartex" xmlns:cx3="http://schemas.microsoft.com/office/drawing/2016/5/9/chartex" xmlns:cx4="http://schemas.microsoft.com/office/drawing/2016/5/10/chartex" xmlns:cx5="http://schemas.microsoft.com/office/drawing/2016/5/11/chartex" xmlns:cx6="http://schemas.microsoft.com/office/drawing/2016/5/12/chartex" xmlns:cx7="http://schemas.microsoft.com/office/drawing/2016/5/13/chartex" xmlns:cx8="http://schemas.microsoft.com/office/drawing/2016/5/14/chartex" xmlns:mc="http://schemas.openxmlformats.org/markup-compatibility/2006" xmlns:aink="http://schemas.microsoft.com/office/drawing/2016/ink" xmlns:am3d="http://schemas.microsoft.com/office/drawing/2017/model3d" xmlns:o="urn:schemas-microsoft-com:office:office" xmlns:r="http://schemas.openxmlformats.org/officeDocument/2006/relationships" xmlns:m="http://schemas.openxmlformats.org/officeDocument/2006/math" xmlns:v="urn:schemas-microsoft-com:vml" xmlns:wp14="http://schemas.microsoft.com/office/word/2010/wordprocessingDrawing" xmlns:wp="http://schemas.openxmlformats.org/drawingml/2006/wordprocessingDrawing" xmlns:w10="urn:schemas-microsoft-com:office:word" xmlns:w="http://schemas.openxmlformats.org/wordprocessingml/2006/main" xmlns:w14="http://schemas.microsoft.com/office/word/2010/wordml" xmlns:w15="http://schemas.microsoft.com/office/word/2012/wordml" xmlns:w16cid="http://schemas.microsoft.com/office/word/2016/wordml/cid" xmlns:w16se="http://schemas.microsoft.com/office/word/2015/wordml/symex" xmlns:wpg="http://schemas.microsoft.com/office/word/2010/wordprocessingGroup" xmlns:wpi="http://schemas.microsoft.com/office/word/2010/wordprocessingInk" xmlns:wne="http://schemas.microsoft.com/office/word/2006/wordml" xmlns:wps="http://schemas.microsoft.com/office/word/2010/wordprocessingShape" mc:Ignorable="w14 w15 w16se w16cid wp14">
+<w:hdr xmlns:wpc="http://schemas.microsoft.com/office/word/2010/wordprocessingCanvas" xmlns:cx="http://schemas.microsoft.com/office/drawing/2014/chartex" xmlns:cx1="http://schemas.microsoft.com/office/drawing/2015/9/8/chartex" xmlns:mc="http://schemas.openxmlformats.org/markup-compatibility/2006" xmlns:o="urn:schemas-microsoft-com:office:office" xmlns:r="http://schemas.openxmlformats.org/officeDocument/2006/relationships" xmlns:m="http://schemas.openxmlformats.org/officeDocument/2006/math" xmlns:v="urn:schemas-microsoft-com:vml" xmlns:wp14="http://schemas.microsoft.com/office/word/2010/wordprocessingDrawing" xmlns:wp="http://schemas.openxmlformats.org/drawingml/2006/wordprocessingDrawing" xmlns:w10="urn:schemas-microsoft-com:office:word" xmlns:w="http://schemas.openxmlformats.org/wordprocessingml/2006/main" xmlns:w14="http://schemas.microsoft.com/office/word/2010/wordml" xmlns:w15="http://schemas.microsoft.com/office/word/2012/wordml" xmlns:w16se="http://schemas.microsoft.com/office/word/2015/wordml/symex" xmlns:wpg="http://schemas.microsoft.com/office/word/2010/wordprocessingGroup" xmlns:wpi="http://schemas.microsoft.com/office/word/2010/wordprocessingInk" xmlns:wne="http://schemas.microsoft.com/office/word/2006/wordml" xmlns:wps="http://schemas.microsoft.com/office/word/2010/wordprocessingShape" mc:Ignorable="w14 w15 w16se wp14">
   <w:p>
     <w:pPr>
       <w:pStyle w:val="En-tte"/>
@@ -5900,7 +5860,15 @@
         <w:szCs w:val="24"/>
       </w:rPr>
       <w:tab/>
-      <w:t>TPI</w:t>
+    </w:r>
+    <w:r>
+      <w:rPr>
+        <w:rFonts w:cs="Arial"/>
+        <w:b/>
+        <w:bCs/>
+        <w:szCs w:val="24"/>
+      </w:rPr>
+      <w:t>Bataille Navale</w:t>
     </w:r>
   </w:p>
   <w:p>
@@ -5928,7 +5896,7 @@
 </file>
 
 <file path=word/numbering.xml><?xml version="1.0" encoding="utf-8"?>
-<w:numbering xmlns:wpc="http://schemas.microsoft.com/office/word/2010/wordprocessingCanvas" xmlns:cx="http://schemas.microsoft.com/office/drawing/2014/chartex" xmlns:cx1="http://schemas.microsoft.com/office/drawing/2015/9/8/chartex" xmlns:cx2="http://schemas.microsoft.com/office/drawing/2015/10/21/chartex" xmlns:cx3="http://schemas.microsoft.com/office/drawing/2016/5/9/chartex" xmlns:cx4="http://schemas.microsoft.com/office/drawing/2016/5/10/chartex" xmlns:cx5="http://schemas.microsoft.com/office/drawing/2016/5/11/chartex" xmlns:cx6="http://schemas.microsoft.com/office/drawing/2016/5/12/chartex" xmlns:cx7="http://schemas.microsoft.com/office/drawing/2016/5/13/chartex" xmlns:cx8="http://schemas.microsoft.com/office/drawing/2016/5/14/chartex" xmlns:mc="http://schemas.openxmlformats.org/markup-compatibility/2006" xmlns:aink="http://schemas.microsoft.com/office/drawing/2016/ink" xmlns:am3d="http://schemas.microsoft.com/office/drawing/2017/model3d" xmlns:o="urn:schemas-microsoft-com:office:office" xmlns:r="http://schemas.openxmlformats.org/officeDocument/2006/relationships" xmlns:m="http://schemas.openxmlformats.org/officeDocument/2006/math" xmlns:v="urn:schemas-microsoft-com:vml" xmlns:wp14="http://schemas.microsoft.com/office/word/2010/wordprocessingDrawing" xmlns:wp="http://schemas.openxmlformats.org/drawingml/2006/wordprocessingDrawing" xmlns:w10="urn:schemas-microsoft-com:office:word" xmlns:w="http://schemas.openxmlformats.org/wordprocessingml/2006/main" xmlns:w14="http://schemas.microsoft.com/office/word/2010/wordml" xmlns:w15="http://schemas.microsoft.com/office/word/2012/wordml" xmlns:w16cid="http://schemas.microsoft.com/office/word/2016/wordml/cid" xmlns:w16se="http://schemas.microsoft.com/office/word/2015/wordml/symex" xmlns:wpg="http://schemas.microsoft.com/office/word/2010/wordprocessingGroup" xmlns:wpi="http://schemas.microsoft.com/office/word/2010/wordprocessingInk" xmlns:wne="http://schemas.microsoft.com/office/word/2006/wordml" xmlns:wps="http://schemas.microsoft.com/office/word/2010/wordprocessingShape" mc:Ignorable="w14 w15 w16se w16cid wp14">
+<w:numbering xmlns:wpc="http://schemas.microsoft.com/office/word/2010/wordprocessingCanvas" xmlns:cx="http://schemas.microsoft.com/office/drawing/2014/chartex" xmlns:cx1="http://schemas.microsoft.com/office/drawing/2015/9/8/chartex" xmlns:mc="http://schemas.openxmlformats.org/markup-compatibility/2006" xmlns:o="urn:schemas-microsoft-com:office:office" xmlns:r="http://schemas.openxmlformats.org/officeDocument/2006/relationships" xmlns:m="http://schemas.openxmlformats.org/officeDocument/2006/math" xmlns:v="urn:schemas-microsoft-com:vml" xmlns:wp14="http://schemas.microsoft.com/office/word/2010/wordprocessingDrawing" xmlns:wp="http://schemas.openxmlformats.org/drawingml/2006/wordprocessingDrawing" xmlns:w10="urn:schemas-microsoft-com:office:word" xmlns:w="http://schemas.openxmlformats.org/wordprocessingml/2006/main" xmlns:w14="http://schemas.microsoft.com/office/word/2010/wordml" xmlns:w15="http://schemas.microsoft.com/office/word/2012/wordml" xmlns:w16se="http://schemas.microsoft.com/office/word/2015/wordml/symex" xmlns:wpg="http://schemas.microsoft.com/office/word/2010/wordprocessingGroup" xmlns:wpi="http://schemas.microsoft.com/office/word/2010/wordprocessingInk" xmlns:wne="http://schemas.microsoft.com/office/word/2006/wordml" xmlns:wps="http://schemas.microsoft.com/office/word/2010/wordprocessingShape" mc:Ignorable="w14 w15 w16se wp14">
   <w:abstractNum w:abstractNumId="0" w15:restartNumberingAfterBreak="0">
     <w:nsid w:val="0A7C7405"/>
     <w:multiLevelType w:val="singleLevel"/>
@@ -7653,7 +7621,7 @@
 </file>
 
 <file path=word/styles.xml><?xml version="1.0" encoding="utf-8"?>
-<w:styles xmlns:mc="http://schemas.openxmlformats.org/markup-compatibility/2006" xmlns:r="http://schemas.openxmlformats.org/officeDocument/2006/relationships" xmlns:w="http://schemas.openxmlformats.org/wordprocessingml/2006/main" xmlns:w14="http://schemas.microsoft.com/office/word/2010/wordml" xmlns:w15="http://schemas.microsoft.com/office/word/2012/wordml" xmlns:w16cid="http://schemas.microsoft.com/office/word/2016/wordml/cid" xmlns:w16se="http://schemas.microsoft.com/office/word/2015/wordml/symex" mc:Ignorable="w14 w15 w16se w16cid">
+<w:styles xmlns:mc="http://schemas.openxmlformats.org/markup-compatibility/2006" xmlns:r="http://schemas.openxmlformats.org/officeDocument/2006/relationships" xmlns:w="http://schemas.openxmlformats.org/wordprocessingml/2006/main" xmlns:w14="http://schemas.microsoft.com/office/word/2010/wordml" xmlns:w15="http://schemas.microsoft.com/office/word/2012/wordml" xmlns:w16se="http://schemas.microsoft.com/office/word/2015/wordml/symex" mc:Ignorable="w14 w15 w16se">
   <w:docDefaults>
     <w:rPrDefault>
       <w:rPr>
@@ -7663,7 +7631,7 @@
     </w:rPrDefault>
     <w:pPrDefault/>
   </w:docDefaults>
-  <w:latentStyles w:defLockedState="0" w:defUIPriority="0" w:defSemiHidden="0" w:defUnhideWhenUsed="0" w:defQFormat="0" w:count="375">
+  <w:latentStyles w:defLockedState="0" w:defUIPriority="0" w:defSemiHidden="0" w:defUnhideWhenUsed="0" w:defQFormat="0" w:count="371">
     <w:lsdException w:name="Normal" w:qFormat="1"/>
     <w:lsdException w:name="heading 1" w:qFormat="1"/>
     <w:lsdException w:name="heading 2" w:qFormat="1"/>
@@ -7941,10 +7909,6 @@
     <w:lsdException w:name="List Table 5 Dark Accent 6" w:uiPriority="50"/>
     <w:lsdException w:name="List Table 6 Colorful Accent 6" w:uiPriority="51"/>
     <w:lsdException w:name="List Table 7 Colorful Accent 6" w:uiPriority="52"/>
-    <w:lsdException w:name="Mention" w:semiHidden="1" w:uiPriority="99" w:unhideWhenUsed="1"/>
-    <w:lsdException w:name="Smart Hyperlink" w:semiHidden="1" w:uiPriority="99" w:unhideWhenUsed="1"/>
-    <w:lsdException w:name="Hashtag" w:semiHidden="1" w:uiPriority="99" w:unhideWhenUsed="1"/>
-    <w:lsdException w:name="Unresolved Mention" w:semiHidden="1" w:uiPriority="99" w:unhideWhenUsed="1"/>
   </w:latentStyles>
   <w:style w:type="paragraph" w:default="1" w:styleId="Normal">
     <w:name w:val="Normal"/>

</xml_diff>